<commit_message>
userDB task is done!
</commit_message>
<xml_diff>
--- a/U-8/Урок-8.docx
+++ b/U-8/Урок-8.docx
@@ -36,8 +36,8 @@
       </w:pPr>
       <w:r>
         <w:rPr>
-          <w:b/>
-          <w:bCs/>
+          <w:b w:val="false"/>
+          <w:bCs w:val="false"/>
         </w:rPr>
       </w:r>
     </w:p>
@@ -71,8 +71,8 @@
       </w:pPr>
       <w:r>
         <w:rPr>
-          <w:b/>
-          <w:bCs/>
+          <w:b w:val="false"/>
+          <w:bCs w:val="false"/>
         </w:rPr>
       </w:r>
     </w:p>
@@ -106,8 +106,8 @@
       </w:pPr>
       <w:r>
         <w:rPr>
-          <w:b/>
-          <w:bCs/>
+          <w:b w:val="false"/>
+          <w:bCs w:val="false"/>
         </w:rPr>
       </w:r>
     </w:p>
@@ -141,8 +141,8 @@
       </w:pPr>
       <w:r>
         <w:rPr>
-          <w:b/>
-          <w:bCs/>
+          <w:b w:val="false"/>
+          <w:bCs w:val="false"/>
         </w:rPr>
       </w:r>
     </w:p>
@@ -176,25 +176,25 @@
       </w:pPr>
       <w:r>
         <w:rPr>
-          <w:b/>
-          <w:bCs/>
-        </w:rPr>
-      </w:r>
-    </w:p>
-    <w:p>
-      <w:pPr>
-        <w:pStyle w:val="Normal"/>
-        <w:bidi w:val="0"/>
-        <w:jc w:val="both"/>
-        <w:rPr>
-          <w:b w:val="false"/>
-          <w:bCs w:val="false"/>
-        </w:rPr>
-      </w:pPr>
-      <w:r>
-        <w:rPr>
-          <w:b/>
-          <w:bCs/>
+          <w:b w:val="false"/>
+          <w:bCs w:val="false"/>
+        </w:rPr>
+      </w:r>
+    </w:p>
+    <w:p>
+      <w:pPr>
+        <w:pStyle w:val="Normal"/>
+        <w:bidi w:val="0"/>
+        <w:jc w:val="both"/>
+        <w:rPr>
+          <w:b w:val="false"/>
+          <w:bCs w:val="false"/>
+        </w:rPr>
+      </w:pPr>
+      <w:r>
+        <w:rPr>
+          <w:b w:val="false"/>
+          <w:bCs w:val="false"/>
         </w:rPr>
         <w:drawing>
           <wp:anchor behindDoc="0" distT="0" distB="0" distL="0" distR="0" simplePos="0" locked="0" layoutInCell="0" allowOverlap="1" relativeHeight="2">
@@ -272,8 +272,8 @@
       </w:pPr>
       <w:r>
         <w:rPr>
-          <w:b/>
-          <w:bCs/>
+          <w:b w:val="false"/>
+          <w:bCs w:val="false"/>
         </w:rPr>
       </w:r>
     </w:p>
@@ -307,8 +307,8 @@
       </w:pPr>
       <w:r>
         <w:rPr>
-          <w:b/>
-          <w:bCs/>
+          <w:b w:val="false"/>
+          <w:bCs w:val="false"/>
         </w:rPr>
       </w:r>
     </w:p>
@@ -342,8 +342,8 @@
       </w:pPr>
       <w:r>
         <w:rPr>
-          <w:b/>
-          <w:bCs/>
+          <w:b w:val="false"/>
+          <w:bCs w:val="false"/>
         </w:rPr>
       </w:r>
     </w:p>
@@ -372,6 +372,7 @@
       <w:pPr>
         <w:pStyle w:val="Normal"/>
         <w:bidi w:val="0"/>
+        <w:spacing w:before="0" w:after="0"/>
         <w:jc w:val="both"/>
         <w:rPr>
           <w:b/>
@@ -473,8 +474,8 @@
       </w:pPr>
       <w:r>
         <w:rPr>
-          <w:b/>
-          <w:bCs/>
+          <w:b w:val="false"/>
+          <w:bCs w:val="false"/>
         </w:rPr>
       </w:r>
     </w:p>
@@ -1898,29 +1899,25 @@
       </w:pPr>
       <w:r>
         <w:rPr>
-          <w:b/>
-          <w:bCs/>
-          <w:color w:val="000000"/>
-          <w:shd w:fill="auto" w:val="clear"/>
-        </w:rPr>
-      </w:r>
-    </w:p>
-    <w:p>
-      <w:pPr>
-        <w:pStyle w:val="Normal"/>
-        <w:bidi w:val="0"/>
-        <w:jc w:val="both"/>
-        <w:rPr>
-          <w:b w:val="false"/>
-          <w:bCs w:val="false"/>
-        </w:rPr>
-      </w:pPr>
-      <w:r>
-        <w:rPr>
-          <w:b/>
-          <w:bCs/>
-          <w:color w:val="000000"/>
-          <w:shd w:fill="auto" w:val="clear"/>
+          <w:b w:val="false"/>
+          <w:bCs w:val="false"/>
+        </w:rPr>
+      </w:r>
+    </w:p>
+    <w:p>
+      <w:pPr>
+        <w:pStyle w:val="Normal"/>
+        <w:bidi w:val="0"/>
+        <w:jc w:val="both"/>
+        <w:rPr>
+          <w:b w:val="false"/>
+          <w:bCs w:val="false"/>
+        </w:rPr>
+      </w:pPr>
+      <w:r>
+        <w:rPr>
+          <w:b w:val="false"/>
+          <w:bCs w:val="false"/>
         </w:rPr>
       </w:r>
     </w:p>
@@ -1959,29 +1956,25 @@
       </w:pPr>
       <w:r>
         <w:rPr>
-          <w:b/>
-          <w:bCs/>
-          <w:color w:val="000000"/>
-          <w:shd w:fill="auto" w:val="clear"/>
-        </w:rPr>
-      </w:r>
-    </w:p>
-    <w:p>
-      <w:pPr>
-        <w:pStyle w:val="Normal"/>
-        <w:bidi w:val="0"/>
-        <w:jc w:val="both"/>
-        <w:rPr>
-          <w:b w:val="false"/>
-          <w:bCs w:val="false"/>
-        </w:rPr>
-      </w:pPr>
-      <w:r>
-        <w:rPr>
-          <w:b/>
-          <w:bCs/>
-          <w:color w:val="000000"/>
-          <w:shd w:fill="auto" w:val="clear"/>
+          <w:b w:val="false"/>
+          <w:bCs w:val="false"/>
+        </w:rPr>
+      </w:r>
+    </w:p>
+    <w:p>
+      <w:pPr>
+        <w:pStyle w:val="Normal"/>
+        <w:bidi w:val="0"/>
+        <w:jc w:val="both"/>
+        <w:rPr>
+          <w:b w:val="false"/>
+          <w:bCs w:val="false"/>
+        </w:rPr>
+      </w:pPr>
+      <w:r>
+        <w:rPr>
+          <w:b w:val="false"/>
+          <w:bCs w:val="false"/>
         </w:rPr>
         <w:drawing>
           <wp:anchor behindDoc="0" distT="0" distB="0" distL="0" distR="0" simplePos="0" locked="0" layoutInCell="0" allowOverlap="1" relativeHeight="3">
@@ -2037,6 +2030,7 @@
       <w:pPr>
         <w:pStyle w:val="Normal"/>
         <w:bidi w:val="0"/>
+        <w:spacing w:before="0" w:after="0"/>
         <w:jc w:val="both"/>
         <w:rPr>
           <w:b/>
@@ -2063,26 +2057,558 @@
       </w:pPr>
       <w:r>
         <w:rPr>
-          <w:b/>
-          <w:bCs/>
-        </w:rPr>
-      </w:r>
-    </w:p>
-    <w:p>
-      <w:pPr>
-        <w:pStyle w:val="Normal"/>
-        <w:bidi w:val="0"/>
-        <w:jc w:val="both"/>
-        <w:rPr>
-          <w:b w:val="false"/>
-          <w:bCs w:val="false"/>
-        </w:rPr>
-      </w:pPr>
-      <w:r>
-        <w:rPr>
-          <w:b/>
-          <w:bCs/>
-        </w:rPr>
+          <w:b w:val="false"/>
+          <w:bCs w:val="false"/>
+        </w:rPr>
+      </w:r>
+    </w:p>
+    <w:p>
+      <w:pPr>
+        <w:pStyle w:val="Normal"/>
+        <w:bidi w:val="0"/>
+        <w:jc w:val="both"/>
+        <w:rPr>
+          <w:b w:val="false"/>
+          <w:bCs w:val="false"/>
+          <w:color w:val="auto"/>
+          <w:highlight w:val="none"/>
+          <w:shd w:fill="auto" w:val="clear"/>
+        </w:rPr>
+      </w:pPr>
+      <w:r>
+        <w:rPr>
+          <w:b w:val="false"/>
+          <w:bCs w:val="false"/>
+          <w:color w:val="000000"/>
+          <w:shd w:fill="auto" w:val="clear"/>
+        </w:rPr>
+      </w:r>
+    </w:p>
+    <w:p>
+      <w:pPr>
+        <w:pStyle w:val="Normal"/>
+        <w:spacing w:lineRule="atLeast" w:line="285"/>
+        <w:ind w:hanging="0" w:start="0" w:end="0"/>
+        <w:rPr>
+          <w:rFonts w:ascii="Droid Sans Mono;monospace;monospace" w:hAnsi="Droid Sans Mono;monospace;monospace"/>
+          <w:b w:val="false"/>
+          <w:color w:val="auto"/>
+          <w:sz w:val="21"/>
+          <w:highlight w:val="none"/>
+          <w:shd w:fill="auto" w:val="clear"/>
+        </w:rPr>
+      </w:pPr>
+      <w:r>
+        <w:rPr>
+          <w:rFonts w:ascii="Droid Sans Mono;monospace;monospace" w:hAnsi="Droid Sans Mono;monospace;monospace"/>
+          <w:b w:val="false"/>
+          <w:color w:val="000000"/>
+          <w:sz w:val="21"/>
+          <w:shd w:fill="auto" w:val="clear"/>
+        </w:rPr>
+        <w:t>$a = array_fill(0, 10, array_fill(0, 10, 0));</w:t>
+      </w:r>
+    </w:p>
+    <w:p>
+      <w:pPr>
+        <w:pStyle w:val="Normal"/>
+        <w:spacing w:lineRule="atLeast" w:line="285"/>
+        <w:rPr>
+          <w:color w:val="auto"/>
+          <w:highlight w:val="none"/>
+          <w:shd w:fill="auto" w:val="clear"/>
+        </w:rPr>
+      </w:pPr>
+      <w:r>
+        <w:rPr>
+          <w:color w:val="000000"/>
+          <w:shd w:fill="auto" w:val="clear"/>
+        </w:rPr>
+      </w:r>
+    </w:p>
+    <w:p>
+      <w:pPr>
+        <w:pStyle w:val="Normal"/>
+        <w:spacing w:lineRule="atLeast" w:line="285"/>
+        <w:ind w:hanging="0" w:start="0" w:end="0"/>
+        <w:rPr>
+          <w:rFonts w:ascii="Droid Sans Mono;monospace;monospace" w:hAnsi="Droid Sans Mono;monospace;monospace"/>
+          <w:b w:val="false"/>
+          <w:color w:val="auto"/>
+          <w:sz w:val="21"/>
+          <w:highlight w:val="none"/>
+          <w:shd w:fill="auto" w:val="clear"/>
+        </w:rPr>
+      </w:pPr>
+      <w:r>
+        <w:rPr>
+          <w:rFonts w:ascii="Droid Sans Mono;monospace;monospace" w:hAnsi="Droid Sans Mono;monospace;monospace"/>
+          <w:b w:val="false"/>
+          <w:color w:val="000000"/>
+          <w:sz w:val="21"/>
+          <w:shd w:fill="auto" w:val="clear"/>
+        </w:rPr>
+        <w:t>// заполним 10 массивов</w:t>
+      </w:r>
+    </w:p>
+    <w:p>
+      <w:pPr>
+        <w:pStyle w:val="Normal"/>
+        <w:spacing w:lineRule="atLeast" w:line="285"/>
+        <w:ind w:hanging="0" w:start="0" w:end="0"/>
+        <w:rPr>
+          <w:rFonts w:ascii="Droid Sans Mono;monospace;monospace" w:hAnsi="Droid Sans Mono;monospace;monospace"/>
+          <w:b w:val="false"/>
+          <w:color w:val="auto"/>
+          <w:sz w:val="21"/>
+          <w:highlight w:val="none"/>
+          <w:shd w:fill="auto" w:val="clear"/>
+        </w:rPr>
+      </w:pPr>
+      <w:r>
+        <w:rPr>
+          <w:rFonts w:ascii="Droid Sans Mono;monospace;monospace" w:hAnsi="Droid Sans Mono;monospace;monospace"/>
+          <w:b w:val="false"/>
+          <w:color w:val="000000"/>
+          <w:sz w:val="21"/>
+          <w:shd w:fill="auto" w:val="clear"/>
+        </w:rPr>
+        <w:t>for ($i = 0; $i &lt; 10; $i++) {</w:t>
+      </w:r>
+    </w:p>
+    <w:p>
+      <w:pPr>
+        <w:pStyle w:val="Normal"/>
+        <w:spacing w:lineRule="atLeast" w:line="285"/>
+        <w:ind w:hanging="0" w:start="0" w:end="0"/>
+        <w:rPr>
+          <w:rFonts w:ascii="Droid Sans Mono;monospace;monospace" w:hAnsi="Droid Sans Mono;monospace;monospace"/>
+          <w:b w:val="false"/>
+          <w:color w:val="auto"/>
+          <w:sz w:val="21"/>
+          <w:highlight w:val="none"/>
+          <w:shd w:fill="auto" w:val="clear"/>
+        </w:rPr>
+      </w:pPr>
+      <w:r>
+        <w:rPr>
+          <w:rFonts w:ascii="Droid Sans Mono;monospace;monospace" w:hAnsi="Droid Sans Mono;monospace;monospace"/>
+          <w:b w:val="false"/>
+          <w:color w:val="000000"/>
+          <w:sz w:val="21"/>
+          <w:shd w:fill="auto" w:val="clear"/>
+        </w:rPr>
+        <w:t>for ($j = 0; $j &lt; 10; $j++) {</w:t>
+      </w:r>
+    </w:p>
+    <w:p>
+      <w:pPr>
+        <w:pStyle w:val="Normal"/>
+        <w:spacing w:lineRule="atLeast" w:line="285"/>
+        <w:ind w:hanging="0" w:start="0" w:end="0"/>
+        <w:rPr>
+          <w:rFonts w:ascii="Droid Sans Mono;monospace;monospace" w:hAnsi="Droid Sans Mono;monospace;monospace"/>
+          <w:b w:val="false"/>
+          <w:color w:val="auto"/>
+          <w:sz w:val="21"/>
+          <w:highlight w:val="none"/>
+          <w:shd w:fill="auto" w:val="clear"/>
+        </w:rPr>
+      </w:pPr>
+      <w:r>
+        <w:rPr>
+          <w:rFonts w:ascii="Droid Sans Mono;monospace;monospace" w:hAnsi="Droid Sans Mono;monospace;monospace"/>
+          <w:b w:val="false"/>
+          <w:color w:val="000000"/>
+          <w:sz w:val="21"/>
+          <w:shd w:fill="auto" w:val="clear"/>
+        </w:rPr>
+        <w:t>$a[$i][$j] = rand(1,10);</w:t>
+      </w:r>
+    </w:p>
+    <w:p>
+      <w:pPr>
+        <w:pStyle w:val="Normal"/>
+        <w:spacing w:lineRule="atLeast" w:line="285"/>
+        <w:ind w:hanging="0" w:start="0" w:end="0"/>
+        <w:rPr>
+          <w:rFonts w:ascii="Droid Sans Mono;monospace;monospace" w:hAnsi="Droid Sans Mono;monospace;monospace"/>
+          <w:b w:val="false"/>
+          <w:color w:val="auto"/>
+          <w:sz w:val="21"/>
+          <w:highlight w:val="none"/>
+          <w:shd w:fill="auto" w:val="clear"/>
+        </w:rPr>
+      </w:pPr>
+      <w:r>
+        <w:rPr>
+          <w:rFonts w:ascii="Droid Sans Mono;monospace;monospace" w:hAnsi="Droid Sans Mono;monospace;monospace"/>
+          <w:b w:val="false"/>
+          <w:color w:val="000000"/>
+          <w:sz w:val="21"/>
+          <w:shd w:fill="auto" w:val="clear"/>
+        </w:rPr>
+        <w:t>}</w:t>
+      </w:r>
+    </w:p>
+    <w:p>
+      <w:pPr>
+        <w:pStyle w:val="Normal"/>
+        <w:spacing w:lineRule="atLeast" w:line="285"/>
+        <w:ind w:hanging="0" w:start="0" w:end="0"/>
+        <w:rPr>
+          <w:rFonts w:ascii="Droid Sans Mono;monospace;monospace" w:hAnsi="Droid Sans Mono;monospace;monospace"/>
+          <w:b w:val="false"/>
+          <w:color w:val="auto"/>
+          <w:sz w:val="21"/>
+          <w:highlight w:val="none"/>
+          <w:shd w:fill="auto" w:val="clear"/>
+        </w:rPr>
+      </w:pPr>
+      <w:r>
+        <w:rPr>
+          <w:rFonts w:ascii="Droid Sans Mono;monospace;monospace" w:hAnsi="Droid Sans Mono;monospace;monospace"/>
+          <w:b w:val="false"/>
+          <w:color w:val="000000"/>
+          <w:sz w:val="21"/>
+          <w:shd w:fill="auto" w:val="clear"/>
+        </w:rPr>
+        <w:t>}</w:t>
+      </w:r>
+    </w:p>
+    <w:p>
+      <w:pPr>
+        <w:pStyle w:val="Normal"/>
+        <w:spacing w:lineRule="atLeast" w:line="285"/>
+        <w:rPr>
+          <w:color w:val="auto"/>
+          <w:highlight w:val="none"/>
+          <w:shd w:fill="auto" w:val="clear"/>
+        </w:rPr>
+      </w:pPr>
+      <w:r>
+        <w:rPr>
+          <w:color w:val="000000"/>
+          <w:shd w:fill="auto" w:val="clear"/>
+        </w:rPr>
+      </w:r>
+    </w:p>
+    <w:p>
+      <w:pPr>
+        <w:pStyle w:val="Normal"/>
+        <w:spacing w:lineRule="atLeast" w:line="285"/>
+        <w:ind w:hanging="0" w:start="0" w:end="0"/>
+        <w:rPr>
+          <w:rFonts w:ascii="Droid Sans Mono;monospace;monospace" w:hAnsi="Droid Sans Mono;monospace;monospace"/>
+          <w:b w:val="false"/>
+          <w:color w:val="auto"/>
+          <w:sz w:val="21"/>
+          <w:highlight w:val="none"/>
+          <w:shd w:fill="auto" w:val="clear"/>
+        </w:rPr>
+      </w:pPr>
+      <w:r>
+        <w:rPr>
+          <w:rFonts w:ascii="Droid Sans Mono;monospace;monospace" w:hAnsi="Droid Sans Mono;monospace;monospace"/>
+          <w:b w:val="false"/>
+          <w:color w:val="000000"/>
+          <w:sz w:val="21"/>
+          <w:shd w:fill="auto" w:val="clear"/>
+        </w:rPr>
+        <w:t>// распечатаем многомерный массив</w:t>
+      </w:r>
+    </w:p>
+    <w:p>
+      <w:pPr>
+        <w:pStyle w:val="Normal"/>
+        <w:spacing w:lineRule="atLeast" w:line="285"/>
+        <w:ind w:hanging="0" w:start="0" w:end="0"/>
+        <w:rPr>
+          <w:rFonts w:ascii="Droid Sans Mono;monospace;monospace" w:hAnsi="Droid Sans Mono;monospace;monospace"/>
+          <w:b w:val="false"/>
+          <w:color w:val="auto"/>
+          <w:sz w:val="21"/>
+          <w:highlight w:val="none"/>
+          <w:shd w:fill="auto" w:val="clear"/>
+        </w:rPr>
+      </w:pPr>
+      <w:r>
+        <w:rPr>
+          <w:rFonts w:ascii="Droid Sans Mono;monospace;monospace" w:hAnsi="Droid Sans Mono;monospace;monospace"/>
+          <w:b w:val="false"/>
+          <w:color w:val="000000"/>
+          <w:sz w:val="21"/>
+          <w:shd w:fill="auto" w:val="clear"/>
+        </w:rPr>
+        <w:t>for ($i = 0; $i &lt; 10; $i++) {</w:t>
+      </w:r>
+    </w:p>
+    <w:p>
+      <w:pPr>
+        <w:pStyle w:val="Normal"/>
+        <w:spacing w:lineRule="atLeast" w:line="285"/>
+        <w:ind w:hanging="0" w:start="0" w:end="0"/>
+        <w:rPr>
+          <w:rFonts w:ascii="Droid Sans Mono;monospace;monospace" w:hAnsi="Droid Sans Mono;monospace;monospace"/>
+          <w:b w:val="false"/>
+          <w:color w:val="auto"/>
+          <w:sz w:val="21"/>
+          <w:highlight w:val="none"/>
+          <w:shd w:fill="auto" w:val="clear"/>
+        </w:rPr>
+      </w:pPr>
+      <w:r>
+        <w:rPr>
+          <w:rFonts w:ascii="Droid Sans Mono;monospace;monospace" w:hAnsi="Droid Sans Mono;monospace;monospace"/>
+          <w:b w:val="false"/>
+          <w:color w:val="000000"/>
+          <w:sz w:val="21"/>
+          <w:shd w:fill="auto" w:val="clear"/>
+        </w:rPr>
+        <w:t>for ($j = 0; $j &lt; 10; $j++) {</w:t>
+      </w:r>
+    </w:p>
+    <w:p>
+      <w:pPr>
+        <w:pStyle w:val="Normal"/>
+        <w:spacing w:lineRule="atLeast" w:line="285"/>
+        <w:ind w:hanging="0" w:start="0" w:end="0"/>
+        <w:rPr>
+          <w:rFonts w:ascii="Droid Sans Mono;monospace;monospace" w:hAnsi="Droid Sans Mono;monospace;monospace"/>
+          <w:b w:val="false"/>
+          <w:color w:val="auto"/>
+          <w:sz w:val="21"/>
+          <w:highlight w:val="none"/>
+          <w:shd w:fill="auto" w:val="clear"/>
+        </w:rPr>
+      </w:pPr>
+      <w:r>
+        <w:rPr>
+          <w:rFonts w:ascii="Droid Sans Mono;monospace;monospace" w:hAnsi="Droid Sans Mono;monospace;monospace"/>
+          <w:b w:val="false"/>
+          <w:color w:val="000000"/>
+          <w:sz w:val="21"/>
+          <w:shd w:fill="auto" w:val="clear"/>
+        </w:rPr>
+        <w:t>print_r($a[$i][$j]." ");</w:t>
+      </w:r>
+    </w:p>
+    <w:p>
+      <w:pPr>
+        <w:pStyle w:val="Normal"/>
+        <w:spacing w:lineRule="atLeast" w:line="285"/>
+        <w:ind w:hanging="0" w:start="0" w:end="0"/>
+        <w:rPr>
+          <w:rFonts w:ascii="Droid Sans Mono;monospace;monospace" w:hAnsi="Droid Sans Mono;monospace;monospace"/>
+          <w:b w:val="false"/>
+          <w:color w:val="auto"/>
+          <w:sz w:val="21"/>
+          <w:highlight w:val="none"/>
+          <w:shd w:fill="auto" w:val="clear"/>
+        </w:rPr>
+      </w:pPr>
+      <w:r>
+        <w:rPr>
+          <w:rFonts w:ascii="Droid Sans Mono;monospace;monospace" w:hAnsi="Droid Sans Mono;monospace;monospace"/>
+          <w:b w:val="false"/>
+          <w:color w:val="000000"/>
+          <w:sz w:val="21"/>
+          <w:shd w:fill="auto" w:val="clear"/>
+        </w:rPr>
+        <w:t>}</w:t>
+      </w:r>
+    </w:p>
+    <w:p>
+      <w:pPr>
+        <w:pStyle w:val="Normal"/>
+        <w:spacing w:lineRule="atLeast" w:line="285"/>
+        <w:ind w:hanging="0" w:start="0" w:end="0"/>
+        <w:rPr>
+          <w:rFonts w:ascii="Droid Sans Mono;monospace;monospace" w:hAnsi="Droid Sans Mono;monospace;monospace"/>
+          <w:b w:val="false"/>
+          <w:color w:val="auto"/>
+          <w:sz w:val="21"/>
+          <w:highlight w:val="none"/>
+          <w:shd w:fill="auto" w:val="clear"/>
+        </w:rPr>
+      </w:pPr>
+      <w:r>
+        <w:rPr>
+          <w:rFonts w:ascii="Droid Sans Mono;monospace;monospace" w:hAnsi="Droid Sans Mono;monospace;monospace"/>
+          <w:b w:val="false"/>
+          <w:color w:val="000000"/>
+          <w:sz w:val="21"/>
+          <w:shd w:fill="auto" w:val="clear"/>
+        </w:rPr>
+        <w:t>print_r ("&lt;br&gt;");</w:t>
+      </w:r>
+    </w:p>
+    <w:p>
+      <w:pPr>
+        <w:pStyle w:val="Normal"/>
+        <w:spacing w:lineRule="atLeast" w:line="285"/>
+        <w:ind w:hanging="0" w:start="0" w:end="0"/>
+        <w:rPr>
+          <w:rFonts w:ascii="Droid Sans Mono;monospace;monospace" w:hAnsi="Droid Sans Mono;monospace;monospace"/>
+          <w:b w:val="false"/>
+          <w:color w:val="auto"/>
+          <w:sz w:val="21"/>
+          <w:highlight w:val="none"/>
+          <w:shd w:fill="auto" w:val="clear"/>
+        </w:rPr>
+      </w:pPr>
+      <w:r>
+        <w:rPr>
+          <w:rFonts w:ascii="Droid Sans Mono;monospace;monospace" w:hAnsi="Droid Sans Mono;monospace;monospace"/>
+          <w:b w:val="false"/>
+          <w:color w:val="000000"/>
+          <w:sz w:val="21"/>
+          <w:shd w:fill="auto" w:val="clear"/>
+        </w:rPr>
+        <w:t>}</w:t>
+      </w:r>
+    </w:p>
+    <w:p>
+      <w:pPr>
+        <w:pStyle w:val="Normal"/>
+        <w:bidi w:val="0"/>
+        <w:jc w:val="both"/>
+        <w:rPr>
+          <w:b w:val="false"/>
+          <w:bCs w:val="false"/>
+          <w:color w:val="auto"/>
+          <w:highlight w:val="none"/>
+          <w:shd w:fill="auto" w:val="clear"/>
+        </w:rPr>
+      </w:pPr>
+      <w:r>
+        <w:rPr>
+          <w:b w:val="false"/>
+          <w:bCs w:val="false"/>
+          <w:color w:val="000000"/>
+          <w:shd w:fill="auto" w:val="clear"/>
+        </w:rPr>
+      </w:r>
+    </w:p>
+    <w:p>
+      <w:pPr>
+        <w:pStyle w:val="Normal"/>
+        <w:bidi w:val="0"/>
+        <w:jc w:val="both"/>
+        <w:rPr>
+          <w:b w:val="false"/>
+          <w:bCs w:val="false"/>
+          <w:color w:val="auto"/>
+          <w:highlight w:val="none"/>
+          <w:shd w:fill="auto" w:val="clear"/>
+        </w:rPr>
+      </w:pPr>
+      <w:r>
+        <w:rPr>
+          <w:b w:val="false"/>
+          <w:bCs w:val="false"/>
+          <w:color w:val="000000"/>
+          <w:shd w:fill="auto" w:val="clear"/>
+        </w:rPr>
+      </w:r>
+    </w:p>
+    <w:p>
+      <w:pPr>
+        <w:pStyle w:val="Normal"/>
+        <w:bidi w:val="0"/>
+        <w:jc w:val="both"/>
+        <w:rPr>
+          <w:b/>
+          <w:bCs/>
+          <w:color w:val="auto"/>
+          <w:highlight w:val="none"/>
+          <w:shd w:fill="auto" w:val="clear"/>
+        </w:rPr>
+      </w:pPr>
+      <w:r>
+        <w:rPr>
+          <w:color w:val="000000"/>
+        </w:rPr>
+        <w:t>Вывод в окне браузера:</w:t>
+      </w:r>
+    </w:p>
+    <w:p>
+      <w:pPr>
+        <w:pStyle w:val="Normal"/>
+        <w:bidi w:val="0"/>
+        <w:jc w:val="both"/>
+        <w:rPr>
+          <w:b/>
+          <w:bCs/>
+          <w:color w:val="auto"/>
+          <w:highlight w:val="none"/>
+          <w:shd w:fill="auto" w:val="clear"/>
+        </w:rPr>
+      </w:pPr>
+      <w:r>
+        <w:rPr/>
+      </w:r>
+    </w:p>
+    <w:p>
+      <w:pPr>
+        <w:pStyle w:val="Normal"/>
+        <w:bidi w:val="0"/>
+        <w:jc w:val="both"/>
+        <w:rPr>
+          <w:b/>
+          <w:bCs/>
+          <w:color w:val="auto"/>
+          <w:highlight w:val="none"/>
+          <w:shd w:fill="auto" w:val="clear"/>
+        </w:rPr>
+      </w:pPr>
+      <w:r>
+        <w:rPr/>
+        <w:drawing>
+          <wp:anchor behindDoc="0" distT="0" distB="0" distL="0" distR="0" simplePos="0" locked="0" layoutInCell="0" allowOverlap="1" relativeHeight="4">
+            <wp:simplePos x="0" y="0"/>
+            <wp:positionH relativeFrom="column">
+              <wp:align>center</wp:align>
+            </wp:positionH>
+            <wp:positionV relativeFrom="paragraph">
+              <wp:posOffset>635</wp:posOffset>
+            </wp:positionV>
+            <wp:extent cx="1799590" cy="2440940"/>
+            <wp:effectExtent l="0" t="0" r="0" b="0"/>
+            <wp:wrapSquare wrapText="largest"/>
+            <wp:docPr id="3" name="Image3" descr="" title=""/>
+            <wp:cNvGraphicFramePr>
+              <a:graphicFrameLocks xmlns:a="http://schemas.openxmlformats.org/drawingml/2006/main" noChangeAspect="1"/>
+            </wp:cNvGraphicFramePr>
+            <a:graphic xmlns:a="http://schemas.openxmlformats.org/drawingml/2006/main">
+              <a:graphicData uri="http://schemas.openxmlformats.org/drawingml/2006/picture">
+                <pic:pic xmlns:pic="http://schemas.openxmlformats.org/drawingml/2006/picture">
+                  <pic:nvPicPr>
+                    <pic:cNvPr id="3" name="Image3" descr="" title=""/>
+                    <pic:cNvPicPr>
+                      <a:picLocks noChangeAspect="1" noChangeArrowheads="1"/>
+                    </pic:cNvPicPr>
+                  </pic:nvPicPr>
+                  <pic:blipFill>
+                    <a:blip r:embed="rId4"/>
+                    <a:stretch>
+                      <a:fillRect/>
+                    </a:stretch>
+                  </pic:blipFill>
+                  <pic:spPr bwMode="auto">
+                    <a:xfrm>
+                      <a:off x="0" y="0"/>
+                      <a:ext cx="1799590" cy="2440940"/>
+                    </a:xfrm>
+                    <a:prstGeom prst="rect">
+                      <a:avLst/>
+                    </a:prstGeom>
+                  </pic:spPr>
+                </pic:pic>
+              </a:graphicData>
+            </a:graphic>
+          </wp:anchor>
+        </w:drawing>
       </w:r>
       <w:r>
         <w:br w:type="page"/>
@@ -2092,6 +2618,7 @@
       <w:pPr>
         <w:pStyle w:val="Normal"/>
         <w:bidi w:val="0"/>
+        <w:spacing w:before="0" w:after="0"/>
         <w:jc w:val="both"/>
         <w:rPr>
           <w:b/>
@@ -2114,30 +2641,838 @@
         <w:rPr>
           <w:b w:val="false"/>
           <w:bCs w:val="false"/>
-        </w:rPr>
-      </w:pPr>
-      <w:r>
-        <w:rPr>
-          <w:b/>
-          <w:bCs/>
-        </w:rPr>
-      </w:r>
-    </w:p>
-    <w:p>
-      <w:pPr>
-        <w:pStyle w:val="Normal"/>
-        <w:bidi w:val="0"/>
-        <w:jc w:val="both"/>
-        <w:rPr>
-          <w:b w:val="false"/>
-          <w:bCs w:val="false"/>
-        </w:rPr>
-      </w:pPr>
-      <w:r>
-        <w:rPr>
-          <w:b/>
-          <w:bCs/>
-        </w:rPr>
+          <w:color w:val="auto"/>
+          <w:highlight w:val="none"/>
+          <w:shd w:fill="auto" w:val="clear"/>
+        </w:rPr>
+      </w:pPr>
+      <w:r>
+        <w:rPr>
+          <w:b w:val="false"/>
+          <w:bCs w:val="false"/>
+          <w:color w:val="000000"/>
+          <w:shd w:fill="auto" w:val="clear"/>
+        </w:rPr>
+      </w:r>
+    </w:p>
+    <w:p>
+      <w:pPr>
+        <w:pStyle w:val="Normal"/>
+        <w:bidi w:val="0"/>
+        <w:jc w:val="both"/>
+        <w:rPr>
+          <w:rFonts w:ascii="Droid Sans Mono;monospace;monospace" w:hAnsi="Droid Sans Mono;monospace;monospace"/>
+          <w:b w:val="false"/>
+          <w:bCs w:val="false"/>
+          <w:color w:val="auto"/>
+          <w:sz w:val="21"/>
+          <w:highlight w:val="none"/>
+          <w:shd w:fill="auto" w:val="clear"/>
+        </w:rPr>
+      </w:pPr>
+      <w:r>
+        <w:rPr>
+          <w:rFonts w:ascii="Droid Sans Mono;monospace;monospace" w:hAnsi="Droid Sans Mono;monospace;monospace"/>
+          <w:b w:val="false"/>
+          <w:bCs w:val="false"/>
+          <w:color w:val="000000"/>
+          <w:sz w:val="21"/>
+          <w:shd w:fill="auto" w:val="clear"/>
+        </w:rPr>
+        <w:t>$userDB = [</w:t>
+      </w:r>
+    </w:p>
+    <w:p>
+      <w:pPr>
+        <w:pStyle w:val="Normal"/>
+        <w:spacing w:lineRule="atLeast" w:line="285"/>
+        <w:ind w:hanging="0" w:start="0" w:end="0"/>
+        <w:rPr>
+          <w:rFonts w:ascii="Droid Sans Mono;monospace;monospace" w:hAnsi="Droid Sans Mono;monospace;monospace"/>
+          <w:b w:val="false"/>
+          <w:color w:val="auto"/>
+          <w:sz w:val="21"/>
+          <w:highlight w:val="none"/>
+          <w:shd w:fill="auto" w:val="clear"/>
+        </w:rPr>
+      </w:pPr>
+      <w:r>
+        <w:rPr>
+          <w:rFonts w:ascii="Droid Sans Mono;monospace;monospace" w:hAnsi="Droid Sans Mono;monospace;monospace"/>
+          <w:b w:val="false"/>
+          <w:color w:val="000000"/>
+          <w:sz w:val="21"/>
+          <w:shd w:fill="auto" w:val="clear"/>
+        </w:rPr>
+        <w:t>'user1' =&gt; [</w:t>
+      </w:r>
+    </w:p>
+    <w:p>
+      <w:pPr>
+        <w:pStyle w:val="Normal"/>
+        <w:spacing w:lineRule="atLeast" w:line="285"/>
+        <w:ind w:hanging="0" w:start="0" w:end="0"/>
+        <w:rPr>
+          <w:rFonts w:ascii="Droid Sans Mono;monospace;monospace" w:hAnsi="Droid Sans Mono;monospace;monospace"/>
+          <w:b w:val="false"/>
+          <w:color w:val="auto"/>
+          <w:sz w:val="21"/>
+          <w:highlight w:val="none"/>
+          <w:shd w:fill="auto" w:val="clear"/>
+        </w:rPr>
+      </w:pPr>
+      <w:r>
+        <w:rPr>
+          <w:rFonts w:ascii="Droid Sans Mono;monospace;monospace" w:hAnsi="Droid Sans Mono;monospace;monospace"/>
+          <w:b w:val="false"/>
+          <w:color w:val="000000"/>
+          <w:sz w:val="21"/>
+          <w:shd w:fill="auto" w:val="clear"/>
+        </w:rPr>
+        <w:t>'userName' =&gt; 'Stanley',</w:t>
+      </w:r>
+    </w:p>
+    <w:p>
+      <w:pPr>
+        <w:pStyle w:val="Normal"/>
+        <w:spacing w:lineRule="atLeast" w:line="285"/>
+        <w:ind w:hanging="0" w:start="0" w:end="0"/>
+        <w:rPr>
+          <w:rFonts w:ascii="Droid Sans Mono;monospace;monospace" w:hAnsi="Droid Sans Mono;monospace;monospace"/>
+          <w:b w:val="false"/>
+          <w:color w:val="auto"/>
+          <w:sz w:val="21"/>
+          <w:highlight w:val="none"/>
+          <w:shd w:fill="auto" w:val="clear"/>
+        </w:rPr>
+      </w:pPr>
+      <w:r>
+        <w:rPr>
+          <w:rFonts w:ascii="Droid Sans Mono;monospace;monospace" w:hAnsi="Droid Sans Mono;monospace;monospace"/>
+          <w:b w:val="false"/>
+          <w:color w:val="000000"/>
+          <w:sz w:val="21"/>
+          <w:shd w:fill="auto" w:val="clear"/>
+        </w:rPr>
+        <w:t>'login' =&gt; 'stan_ley',</w:t>
+      </w:r>
+    </w:p>
+    <w:p>
+      <w:pPr>
+        <w:pStyle w:val="Normal"/>
+        <w:spacing w:lineRule="atLeast" w:line="285"/>
+        <w:ind w:hanging="0" w:start="0" w:end="0"/>
+        <w:rPr>
+          <w:rFonts w:ascii="Droid Sans Mono;monospace;monospace" w:hAnsi="Droid Sans Mono;monospace;monospace"/>
+          <w:b w:val="false"/>
+          <w:color w:val="auto"/>
+          <w:sz w:val="21"/>
+          <w:highlight w:val="none"/>
+          <w:shd w:fill="auto" w:val="clear"/>
+        </w:rPr>
+      </w:pPr>
+      <w:r>
+        <w:rPr>
+          <w:rFonts w:ascii="Droid Sans Mono;monospace;monospace" w:hAnsi="Droid Sans Mono;monospace;monospace"/>
+          <w:b w:val="false"/>
+          <w:color w:val="000000"/>
+          <w:sz w:val="21"/>
+          <w:shd w:fill="auto" w:val="clear"/>
+        </w:rPr>
+        <w:t>'password' =&gt; 'stan+pass',</w:t>
+      </w:r>
+    </w:p>
+    <w:p>
+      <w:pPr>
+        <w:pStyle w:val="Normal"/>
+        <w:spacing w:lineRule="atLeast" w:line="285"/>
+        <w:ind w:hanging="0" w:start="0" w:end="0"/>
+        <w:rPr>
+          <w:rFonts w:ascii="Droid Sans Mono;monospace;monospace" w:hAnsi="Droid Sans Mono;monospace;monospace"/>
+          <w:b w:val="false"/>
+          <w:color w:val="auto"/>
+          <w:sz w:val="21"/>
+          <w:highlight w:val="none"/>
+          <w:shd w:fill="auto" w:val="clear"/>
+        </w:rPr>
+      </w:pPr>
+      <w:r>
+        <w:rPr>
+          <w:rFonts w:ascii="Droid Sans Mono;monospace;monospace" w:hAnsi="Droid Sans Mono;monospace;monospace"/>
+          <w:b w:val="false"/>
+          <w:color w:val="000000"/>
+          <w:sz w:val="21"/>
+          <w:shd w:fill="auto" w:val="clear"/>
+        </w:rPr>
+        <w:t>],</w:t>
+      </w:r>
+    </w:p>
+    <w:p>
+      <w:pPr>
+        <w:pStyle w:val="Normal"/>
+        <w:spacing w:lineRule="atLeast" w:line="285"/>
+        <w:ind w:hanging="0" w:start="0" w:end="0"/>
+        <w:rPr>
+          <w:rFonts w:ascii="Droid Sans Mono;monospace;monospace" w:hAnsi="Droid Sans Mono;monospace;monospace"/>
+          <w:b w:val="false"/>
+          <w:color w:val="auto"/>
+          <w:sz w:val="21"/>
+          <w:highlight w:val="none"/>
+          <w:shd w:fill="auto" w:val="clear"/>
+        </w:rPr>
+      </w:pPr>
+      <w:r>
+        <w:rPr>
+          <w:rFonts w:ascii="Droid Sans Mono;monospace;monospace" w:hAnsi="Droid Sans Mono;monospace;monospace"/>
+          <w:b w:val="false"/>
+          <w:color w:val="000000"/>
+          <w:sz w:val="21"/>
+          <w:shd w:fill="auto" w:val="clear"/>
+        </w:rPr>
+        <w:t>'user2' =&gt; [</w:t>
+      </w:r>
+    </w:p>
+    <w:p>
+      <w:pPr>
+        <w:pStyle w:val="Normal"/>
+        <w:spacing w:lineRule="atLeast" w:line="285"/>
+        <w:ind w:hanging="0" w:start="0" w:end="0"/>
+        <w:rPr>
+          <w:rFonts w:ascii="Droid Sans Mono;monospace;monospace" w:hAnsi="Droid Sans Mono;monospace;monospace"/>
+          <w:b w:val="false"/>
+          <w:color w:val="auto"/>
+          <w:sz w:val="21"/>
+          <w:highlight w:val="none"/>
+          <w:shd w:fill="auto" w:val="clear"/>
+        </w:rPr>
+      </w:pPr>
+      <w:r>
+        <w:rPr>
+          <w:rFonts w:ascii="Droid Sans Mono;monospace;monospace" w:hAnsi="Droid Sans Mono;monospace;monospace"/>
+          <w:b w:val="false"/>
+          <w:color w:val="000000"/>
+          <w:sz w:val="21"/>
+          <w:shd w:fill="auto" w:val="clear"/>
+        </w:rPr>
+        <w:t>'userName' =&gt; 'John',</w:t>
+      </w:r>
+    </w:p>
+    <w:p>
+      <w:pPr>
+        <w:pStyle w:val="Normal"/>
+        <w:spacing w:lineRule="atLeast" w:line="285"/>
+        <w:ind w:hanging="0" w:start="0" w:end="0"/>
+        <w:rPr>
+          <w:rFonts w:ascii="Droid Sans Mono;monospace;monospace" w:hAnsi="Droid Sans Mono;monospace;monospace"/>
+          <w:b w:val="false"/>
+          <w:color w:val="auto"/>
+          <w:sz w:val="21"/>
+          <w:highlight w:val="none"/>
+          <w:shd w:fill="auto" w:val="clear"/>
+        </w:rPr>
+      </w:pPr>
+      <w:r>
+        <w:rPr>
+          <w:rFonts w:ascii="Droid Sans Mono;monospace;monospace" w:hAnsi="Droid Sans Mono;monospace;monospace"/>
+          <w:b w:val="false"/>
+          <w:color w:val="000000"/>
+          <w:sz w:val="21"/>
+          <w:shd w:fill="auto" w:val="clear"/>
+        </w:rPr>
+        <w:t>'login' =&gt; 'johnny',</w:t>
+      </w:r>
+    </w:p>
+    <w:p>
+      <w:pPr>
+        <w:pStyle w:val="Normal"/>
+        <w:spacing w:lineRule="atLeast" w:line="285"/>
+        <w:ind w:hanging="0" w:start="0" w:end="0"/>
+        <w:rPr>
+          <w:rFonts w:ascii="Droid Sans Mono;monospace;monospace" w:hAnsi="Droid Sans Mono;monospace;monospace"/>
+          <w:b w:val="false"/>
+          <w:color w:val="auto"/>
+          <w:sz w:val="21"/>
+          <w:highlight w:val="none"/>
+          <w:shd w:fill="auto" w:val="clear"/>
+        </w:rPr>
+      </w:pPr>
+      <w:r>
+        <w:rPr>
+          <w:rFonts w:ascii="Droid Sans Mono;monospace;monospace" w:hAnsi="Droid Sans Mono;monospace;monospace"/>
+          <w:b w:val="false"/>
+          <w:color w:val="000000"/>
+          <w:sz w:val="21"/>
+          <w:shd w:fill="auto" w:val="clear"/>
+        </w:rPr>
+        <w:t>'password' =&gt; 'passOFjoHnny123',</w:t>
+      </w:r>
+    </w:p>
+    <w:p>
+      <w:pPr>
+        <w:pStyle w:val="Normal"/>
+        <w:spacing w:lineRule="atLeast" w:line="285"/>
+        <w:ind w:hanging="0" w:start="0" w:end="0"/>
+        <w:rPr>
+          <w:rFonts w:ascii="Droid Sans Mono;monospace;monospace" w:hAnsi="Droid Sans Mono;monospace;monospace"/>
+          <w:b w:val="false"/>
+          <w:color w:val="auto"/>
+          <w:sz w:val="21"/>
+          <w:highlight w:val="none"/>
+          <w:shd w:fill="auto" w:val="clear"/>
+        </w:rPr>
+      </w:pPr>
+      <w:r>
+        <w:rPr>
+          <w:rFonts w:ascii="Droid Sans Mono;monospace;monospace" w:hAnsi="Droid Sans Mono;monospace;monospace"/>
+          <w:b w:val="false"/>
+          <w:color w:val="000000"/>
+          <w:sz w:val="21"/>
+          <w:shd w:fill="auto" w:val="clear"/>
+        </w:rPr>
+        <w:t>],</w:t>
+      </w:r>
+    </w:p>
+    <w:p>
+      <w:pPr>
+        <w:pStyle w:val="Normal"/>
+        <w:spacing w:lineRule="atLeast" w:line="285"/>
+        <w:ind w:hanging="0" w:start="0" w:end="0"/>
+        <w:rPr>
+          <w:rFonts w:ascii="Droid Sans Mono;monospace;monospace" w:hAnsi="Droid Sans Mono;monospace;monospace"/>
+          <w:b w:val="false"/>
+          <w:color w:val="auto"/>
+          <w:sz w:val="21"/>
+          <w:highlight w:val="none"/>
+          <w:shd w:fill="auto" w:val="clear"/>
+        </w:rPr>
+      </w:pPr>
+      <w:r>
+        <w:rPr>
+          <w:rFonts w:ascii="Droid Sans Mono;monospace;monospace" w:hAnsi="Droid Sans Mono;monospace;monospace"/>
+          <w:b w:val="false"/>
+          <w:color w:val="000000"/>
+          <w:sz w:val="21"/>
+          <w:shd w:fill="auto" w:val="clear"/>
+        </w:rPr>
+        <w:t>'user3' =&gt; [</w:t>
+      </w:r>
+    </w:p>
+    <w:p>
+      <w:pPr>
+        <w:pStyle w:val="Normal"/>
+        <w:spacing w:lineRule="atLeast" w:line="285"/>
+        <w:ind w:hanging="0" w:start="0" w:end="0"/>
+        <w:rPr>
+          <w:rFonts w:ascii="Droid Sans Mono;monospace;monospace" w:hAnsi="Droid Sans Mono;monospace;monospace"/>
+          <w:b w:val="false"/>
+          <w:color w:val="auto"/>
+          <w:sz w:val="21"/>
+          <w:highlight w:val="none"/>
+          <w:shd w:fill="auto" w:val="clear"/>
+        </w:rPr>
+      </w:pPr>
+      <w:r>
+        <w:rPr>
+          <w:rFonts w:ascii="Droid Sans Mono;monospace;monospace" w:hAnsi="Droid Sans Mono;monospace;monospace"/>
+          <w:b w:val="false"/>
+          <w:color w:val="000000"/>
+          <w:sz w:val="21"/>
+          <w:shd w:fill="auto" w:val="clear"/>
+        </w:rPr>
+        <w:t>'userName' =&gt; 'Marry',</w:t>
+      </w:r>
+    </w:p>
+    <w:p>
+      <w:pPr>
+        <w:pStyle w:val="Normal"/>
+        <w:spacing w:lineRule="atLeast" w:line="285"/>
+        <w:ind w:hanging="0" w:start="0" w:end="0"/>
+        <w:rPr>
+          <w:rFonts w:ascii="Droid Sans Mono;monospace;monospace" w:hAnsi="Droid Sans Mono;monospace;monospace"/>
+          <w:b w:val="false"/>
+          <w:color w:val="auto"/>
+          <w:sz w:val="21"/>
+          <w:highlight w:val="none"/>
+          <w:shd w:fill="auto" w:val="clear"/>
+        </w:rPr>
+      </w:pPr>
+      <w:r>
+        <w:rPr>
+          <w:rFonts w:ascii="Droid Sans Mono;monospace;monospace" w:hAnsi="Droid Sans Mono;monospace;monospace"/>
+          <w:b w:val="false"/>
+          <w:color w:val="000000"/>
+          <w:sz w:val="21"/>
+          <w:shd w:fill="auto" w:val="clear"/>
+        </w:rPr>
+        <w:t>'login' =&gt; 'maaariiiiam',</w:t>
+      </w:r>
+    </w:p>
+    <w:p>
+      <w:pPr>
+        <w:pStyle w:val="Normal"/>
+        <w:spacing w:lineRule="atLeast" w:line="285"/>
+        <w:ind w:hanging="0" w:start="0" w:end="0"/>
+        <w:rPr>
+          <w:rFonts w:ascii="Droid Sans Mono;monospace;monospace" w:hAnsi="Droid Sans Mono;monospace;monospace"/>
+          <w:b w:val="false"/>
+          <w:color w:val="auto"/>
+          <w:sz w:val="21"/>
+          <w:highlight w:val="none"/>
+          <w:shd w:fill="auto" w:val="clear"/>
+        </w:rPr>
+      </w:pPr>
+      <w:r>
+        <w:rPr>
+          <w:rFonts w:ascii="Droid Sans Mono;monospace;monospace" w:hAnsi="Droid Sans Mono;monospace;monospace"/>
+          <w:b w:val="false"/>
+          <w:color w:val="000000"/>
+          <w:sz w:val="21"/>
+          <w:shd w:fill="auto" w:val="clear"/>
+        </w:rPr>
+        <w:t>'password' =&gt; 'm!mdjer(&amp;',</w:t>
+      </w:r>
+    </w:p>
+    <w:p>
+      <w:pPr>
+        <w:pStyle w:val="Normal"/>
+        <w:spacing w:lineRule="atLeast" w:line="285"/>
+        <w:ind w:hanging="0" w:start="0" w:end="0"/>
+        <w:rPr>
+          <w:rFonts w:ascii="Droid Sans Mono;monospace;monospace" w:hAnsi="Droid Sans Mono;monospace;monospace"/>
+          <w:b w:val="false"/>
+          <w:color w:val="auto"/>
+          <w:sz w:val="21"/>
+          <w:highlight w:val="none"/>
+          <w:shd w:fill="auto" w:val="clear"/>
+        </w:rPr>
+      </w:pPr>
+      <w:r>
+        <w:rPr>
+          <w:rFonts w:ascii="Droid Sans Mono;monospace;monospace" w:hAnsi="Droid Sans Mono;monospace;monospace"/>
+          <w:b w:val="false"/>
+          <w:color w:val="000000"/>
+          <w:sz w:val="21"/>
+          <w:shd w:fill="auto" w:val="clear"/>
+        </w:rPr>
+        <w:t>],</w:t>
+      </w:r>
+    </w:p>
+    <w:p>
+      <w:pPr>
+        <w:pStyle w:val="Normal"/>
+        <w:spacing w:lineRule="atLeast" w:line="285"/>
+        <w:ind w:hanging="0" w:start="0" w:end="0"/>
+        <w:rPr>
+          <w:rFonts w:ascii="Droid Sans Mono;monospace;monospace" w:hAnsi="Droid Sans Mono;monospace;monospace"/>
+          <w:b w:val="false"/>
+          <w:color w:val="auto"/>
+          <w:sz w:val="21"/>
+          <w:highlight w:val="none"/>
+          <w:shd w:fill="auto" w:val="clear"/>
+        </w:rPr>
+      </w:pPr>
+      <w:r>
+        <w:rPr>
+          <w:rFonts w:ascii="Droid Sans Mono;monospace;monospace" w:hAnsi="Droid Sans Mono;monospace;monospace"/>
+          <w:b w:val="false"/>
+          <w:color w:val="000000"/>
+          <w:sz w:val="21"/>
+          <w:shd w:fill="auto" w:val="clear"/>
+        </w:rPr>
+        <w:t>'user4' =&gt; [</w:t>
+      </w:r>
+    </w:p>
+    <w:p>
+      <w:pPr>
+        <w:pStyle w:val="Normal"/>
+        <w:spacing w:lineRule="atLeast" w:line="285"/>
+        <w:ind w:hanging="0" w:start="0" w:end="0"/>
+        <w:rPr>
+          <w:rFonts w:ascii="Droid Sans Mono;monospace;monospace" w:hAnsi="Droid Sans Mono;monospace;monospace"/>
+          <w:b w:val="false"/>
+          <w:color w:val="auto"/>
+          <w:sz w:val="21"/>
+          <w:highlight w:val="none"/>
+          <w:shd w:fill="auto" w:val="clear"/>
+        </w:rPr>
+      </w:pPr>
+      <w:r>
+        <w:rPr>
+          <w:rFonts w:ascii="Droid Sans Mono;monospace;monospace" w:hAnsi="Droid Sans Mono;monospace;monospace"/>
+          <w:b w:val="false"/>
+          <w:color w:val="000000"/>
+          <w:sz w:val="21"/>
+          <w:shd w:fill="auto" w:val="clear"/>
+        </w:rPr>
+        <w:t>'userName' =&gt; 'Kenny',</w:t>
+      </w:r>
+    </w:p>
+    <w:p>
+      <w:pPr>
+        <w:pStyle w:val="Normal"/>
+        <w:spacing w:lineRule="atLeast" w:line="285"/>
+        <w:ind w:hanging="0" w:start="0" w:end="0"/>
+        <w:rPr>
+          <w:rFonts w:ascii="Droid Sans Mono;monospace;monospace" w:hAnsi="Droid Sans Mono;monospace;monospace"/>
+          <w:b w:val="false"/>
+          <w:color w:val="auto"/>
+          <w:sz w:val="21"/>
+          <w:highlight w:val="none"/>
+          <w:shd w:fill="auto" w:val="clear"/>
+        </w:rPr>
+      </w:pPr>
+      <w:r>
+        <w:rPr>
+          <w:rFonts w:ascii="Droid Sans Mono;monospace;monospace" w:hAnsi="Droid Sans Mono;monospace;monospace"/>
+          <w:b w:val="false"/>
+          <w:color w:val="000000"/>
+          <w:sz w:val="21"/>
+          <w:shd w:fill="auto" w:val="clear"/>
+        </w:rPr>
+        <w:t>'login' =&gt; 'Ken88',</w:t>
+      </w:r>
+    </w:p>
+    <w:p>
+      <w:pPr>
+        <w:pStyle w:val="Normal"/>
+        <w:spacing w:lineRule="atLeast" w:line="285"/>
+        <w:ind w:hanging="0" w:start="0" w:end="0"/>
+        <w:rPr>
+          <w:rFonts w:ascii="Droid Sans Mono;monospace;monospace" w:hAnsi="Droid Sans Mono;monospace;monospace"/>
+          <w:b w:val="false"/>
+          <w:color w:val="auto"/>
+          <w:sz w:val="21"/>
+          <w:highlight w:val="none"/>
+          <w:shd w:fill="auto" w:val="clear"/>
+        </w:rPr>
+      </w:pPr>
+      <w:r>
+        <w:rPr>
+          <w:rFonts w:ascii="Droid Sans Mono;monospace;monospace" w:hAnsi="Droid Sans Mono;monospace;monospace"/>
+          <w:b w:val="false"/>
+          <w:color w:val="000000"/>
+          <w:sz w:val="21"/>
+          <w:shd w:fill="auto" w:val="clear"/>
+        </w:rPr>
+        <w:t>'password' =&gt; 'Jjdc*&amp;(',</w:t>
+      </w:r>
+    </w:p>
+    <w:p>
+      <w:pPr>
+        <w:pStyle w:val="Normal"/>
+        <w:spacing w:lineRule="atLeast" w:line="285"/>
+        <w:ind w:hanging="0" w:start="0" w:end="0"/>
+        <w:rPr>
+          <w:rFonts w:ascii="Droid Sans Mono;monospace;monospace" w:hAnsi="Droid Sans Mono;monospace;monospace"/>
+          <w:b w:val="false"/>
+          <w:color w:val="auto"/>
+          <w:sz w:val="21"/>
+          <w:highlight w:val="none"/>
+          <w:shd w:fill="auto" w:val="clear"/>
+        </w:rPr>
+      </w:pPr>
+      <w:r>
+        <w:rPr>
+          <w:rFonts w:ascii="Droid Sans Mono;monospace;monospace" w:hAnsi="Droid Sans Mono;monospace;monospace"/>
+          <w:b w:val="false"/>
+          <w:color w:val="000000"/>
+          <w:sz w:val="21"/>
+          <w:shd w:fill="auto" w:val="clear"/>
+        </w:rPr>
+        <w:t>],</w:t>
+      </w:r>
+    </w:p>
+    <w:p>
+      <w:pPr>
+        <w:pStyle w:val="Normal"/>
+        <w:spacing w:lineRule="atLeast" w:line="285"/>
+        <w:ind w:hanging="0" w:start="0" w:end="0"/>
+        <w:rPr>
+          <w:rFonts w:ascii="Droid Sans Mono;monospace;monospace" w:hAnsi="Droid Sans Mono;monospace;monospace"/>
+          <w:b w:val="false"/>
+          <w:color w:val="auto"/>
+          <w:sz w:val="21"/>
+          <w:highlight w:val="none"/>
+          <w:shd w:fill="auto" w:val="clear"/>
+        </w:rPr>
+      </w:pPr>
+      <w:r>
+        <w:rPr>
+          <w:rFonts w:ascii="Droid Sans Mono;monospace;monospace" w:hAnsi="Droid Sans Mono;monospace;monospace"/>
+          <w:b w:val="false"/>
+          <w:color w:val="000000"/>
+          <w:sz w:val="21"/>
+          <w:shd w:fill="auto" w:val="clear"/>
+        </w:rPr>
+        <w:t>];</w:t>
+      </w:r>
+    </w:p>
+    <w:p>
+      <w:pPr>
+        <w:pStyle w:val="Normal"/>
+        <w:spacing w:lineRule="atLeast" w:line="285"/>
+        <w:rPr>
+          <w:color w:val="auto"/>
+          <w:highlight w:val="none"/>
+          <w:shd w:fill="auto" w:val="clear"/>
+        </w:rPr>
+      </w:pPr>
+      <w:r>
+        <w:rPr>
+          <w:color w:val="000000"/>
+          <w:shd w:fill="auto" w:val="clear"/>
+        </w:rPr>
+      </w:r>
+    </w:p>
+    <w:p>
+      <w:pPr>
+        <w:pStyle w:val="Normal"/>
+        <w:spacing w:lineRule="atLeast" w:line="285"/>
+        <w:ind w:hanging="0" w:start="0" w:end="0"/>
+        <w:rPr>
+          <w:color w:val="auto"/>
+          <w:highlight w:val="none"/>
+          <w:shd w:fill="auto" w:val="clear"/>
+        </w:rPr>
+      </w:pPr>
+      <w:r>
+        <w:rPr>
+          <w:rFonts w:ascii="Droid Sans Mono;monospace;monospace" w:hAnsi="Droid Sans Mono;monospace;monospace"/>
+          <w:b w:val="false"/>
+          <w:color w:val="000000"/>
+          <w:sz w:val="21"/>
+          <w:shd w:fill="auto" w:val="clear"/>
+        </w:rPr>
+        <w:t>foreach ($userDB as $user){</w:t>
+      </w:r>
+    </w:p>
+    <w:p>
+      <w:pPr>
+        <w:pStyle w:val="Normal"/>
+        <w:spacing w:lineRule="atLeast" w:line="285"/>
+        <w:ind w:hanging="0" w:start="0" w:end="0"/>
+        <w:rPr>
+          <w:rFonts w:ascii="Droid Sans Mono;monospace;monospace" w:hAnsi="Droid Sans Mono;monospace;monospace"/>
+          <w:b w:val="false"/>
+          <w:color w:val="auto"/>
+          <w:sz w:val="21"/>
+          <w:highlight w:val="none"/>
+          <w:shd w:fill="auto" w:val="clear"/>
+        </w:rPr>
+      </w:pPr>
+      <w:r>
+        <w:rPr>
+          <w:rFonts w:ascii="Droid Sans Mono;monospace;monospace" w:hAnsi="Droid Sans Mono;monospace;monospace"/>
+          <w:b w:val="false"/>
+          <w:color w:val="000000"/>
+          <w:sz w:val="21"/>
+          <w:shd w:fill="auto" w:val="clear"/>
+        </w:rPr>
+        <w:t>foreach ($user as $key =&gt; $value){</w:t>
+      </w:r>
+    </w:p>
+    <w:p>
+      <w:pPr>
+        <w:pStyle w:val="Normal"/>
+        <w:spacing w:lineRule="atLeast" w:line="285"/>
+        <w:ind w:hanging="0" w:start="0" w:end="0"/>
+        <w:rPr>
+          <w:rFonts w:ascii="Droid Sans Mono;monospace;monospace" w:hAnsi="Droid Sans Mono;monospace;monospace"/>
+          <w:b w:val="false"/>
+          <w:color w:val="auto"/>
+          <w:sz w:val="21"/>
+          <w:highlight w:val="none"/>
+          <w:shd w:fill="auto" w:val="clear"/>
+        </w:rPr>
+      </w:pPr>
+      <w:r>
+        <w:rPr>
+          <w:rFonts w:ascii="Droid Sans Mono;monospace;monospace" w:hAnsi="Droid Sans Mono;monospace;monospace"/>
+          <w:b w:val="false"/>
+          <w:color w:val="000000"/>
+          <w:sz w:val="21"/>
+          <w:shd w:fill="auto" w:val="clear"/>
+        </w:rPr>
+        <w:t>print_r("\"$key\" =&gt; \"$value\"&lt;br&gt;");</w:t>
+      </w:r>
+    </w:p>
+    <w:p>
+      <w:pPr>
+        <w:pStyle w:val="Normal"/>
+        <w:spacing w:lineRule="atLeast" w:line="285"/>
+        <w:ind w:hanging="0" w:start="0" w:end="0"/>
+        <w:rPr>
+          <w:rFonts w:ascii="Droid Sans Mono;monospace;monospace" w:hAnsi="Droid Sans Mono;monospace;monospace"/>
+          <w:b w:val="false"/>
+          <w:color w:val="auto"/>
+          <w:sz w:val="21"/>
+          <w:highlight w:val="none"/>
+          <w:shd w:fill="auto" w:val="clear"/>
+        </w:rPr>
+      </w:pPr>
+      <w:r>
+        <w:rPr>
+          <w:rFonts w:ascii="Droid Sans Mono;monospace;monospace" w:hAnsi="Droid Sans Mono;monospace;monospace"/>
+          <w:b w:val="false"/>
+          <w:color w:val="000000"/>
+          <w:sz w:val="21"/>
+          <w:shd w:fill="auto" w:val="clear"/>
+        </w:rPr>
+        <w:t>}</w:t>
+      </w:r>
+    </w:p>
+    <w:p>
+      <w:pPr>
+        <w:pStyle w:val="Normal"/>
+        <w:spacing w:lineRule="atLeast" w:line="285"/>
+        <w:ind w:hanging="0" w:start="0" w:end="0"/>
+        <w:rPr>
+          <w:rFonts w:ascii="Droid Sans Mono;monospace;monospace" w:hAnsi="Droid Sans Mono;monospace;monospace"/>
+          <w:b w:val="false"/>
+          <w:color w:val="auto"/>
+          <w:sz w:val="21"/>
+          <w:highlight w:val="none"/>
+          <w:shd w:fill="auto" w:val="clear"/>
+        </w:rPr>
+      </w:pPr>
+      <w:r>
+        <w:rPr>
+          <w:rFonts w:ascii="Droid Sans Mono;monospace;monospace" w:hAnsi="Droid Sans Mono;monospace;monospace"/>
+          <w:b w:val="false"/>
+          <w:color w:val="000000"/>
+          <w:sz w:val="21"/>
+          <w:shd w:fill="auto" w:val="clear"/>
+        </w:rPr>
+        <w:t>print("&lt;br&gt;");</w:t>
+      </w:r>
+    </w:p>
+    <w:p>
+      <w:pPr>
+        <w:pStyle w:val="Normal"/>
+        <w:spacing w:lineRule="atLeast" w:line="285"/>
+        <w:ind w:hanging="0" w:start="0" w:end="0"/>
+        <w:rPr>
+          <w:rFonts w:ascii="Droid Sans Mono;monospace;monospace" w:hAnsi="Droid Sans Mono;monospace;monospace"/>
+          <w:b w:val="false"/>
+          <w:color w:val="auto"/>
+          <w:sz w:val="21"/>
+          <w:highlight w:val="none"/>
+          <w:shd w:fill="auto" w:val="clear"/>
+        </w:rPr>
+      </w:pPr>
+      <w:r>
+        <w:rPr>
+          <w:rFonts w:ascii="Droid Sans Mono;monospace;monospace" w:hAnsi="Droid Sans Mono;monospace;monospace"/>
+          <w:b w:val="false"/>
+          <w:color w:val="000000"/>
+          <w:sz w:val="21"/>
+          <w:shd w:fill="auto" w:val="clear"/>
+        </w:rPr>
+        <w:t>}</w:t>
+      </w:r>
+    </w:p>
+    <w:p>
+      <w:pPr>
+        <w:pStyle w:val="Normal"/>
+        <w:bidi w:val="0"/>
+        <w:jc w:val="both"/>
+        <w:rPr>
+          <w:b/>
+          <w:bCs/>
+          <w:color w:val="auto"/>
+          <w:highlight w:val="none"/>
+          <w:shd w:fill="auto" w:val="clear"/>
+        </w:rPr>
+      </w:pPr>
+      <w:r>
+        <w:rPr>
+          <w:color w:val="000000"/>
+        </w:rPr>
+        <w:drawing>
+          <wp:anchor behindDoc="0" distT="0" distB="0" distL="0" distR="0" simplePos="0" locked="0" layoutInCell="0" allowOverlap="1" relativeHeight="5">
+            <wp:simplePos x="0" y="0"/>
+            <wp:positionH relativeFrom="column">
+              <wp:posOffset>1600200</wp:posOffset>
+            </wp:positionH>
+            <wp:positionV relativeFrom="paragraph">
+              <wp:posOffset>135255</wp:posOffset>
+            </wp:positionV>
+            <wp:extent cx="2920365" cy="3524885"/>
+            <wp:effectExtent l="0" t="0" r="0" b="0"/>
+            <wp:wrapSquare wrapText="largest"/>
+            <wp:docPr id="4" name="Image4" descr="" title=""/>
+            <wp:cNvGraphicFramePr>
+              <a:graphicFrameLocks xmlns:a="http://schemas.openxmlformats.org/drawingml/2006/main" noChangeAspect="1"/>
+            </wp:cNvGraphicFramePr>
+            <a:graphic xmlns:a="http://schemas.openxmlformats.org/drawingml/2006/main">
+              <a:graphicData uri="http://schemas.openxmlformats.org/drawingml/2006/picture">
+                <pic:pic xmlns:pic="http://schemas.openxmlformats.org/drawingml/2006/picture">
+                  <pic:nvPicPr>
+                    <pic:cNvPr id="4" name="Image4" descr="" title=""/>
+                    <pic:cNvPicPr>
+                      <a:picLocks noChangeAspect="1" noChangeArrowheads="1"/>
+                    </pic:cNvPicPr>
+                  </pic:nvPicPr>
+                  <pic:blipFill>
+                    <a:blip r:embed="rId5"/>
+                    <a:stretch>
+                      <a:fillRect/>
+                    </a:stretch>
+                  </pic:blipFill>
+                  <pic:spPr bwMode="auto">
+                    <a:xfrm>
+                      <a:off x="0" y="0"/>
+                      <a:ext cx="2920365" cy="3524885"/>
+                    </a:xfrm>
+                    <a:prstGeom prst="rect">
+                      <a:avLst/>
+                    </a:prstGeom>
+                  </pic:spPr>
+                </pic:pic>
+              </a:graphicData>
+            </a:graphic>
+          </wp:anchor>
+        </w:drawing>
+      </w:r>
+      <w:r>
+        <w:rPr>
+          <w:color w:val="000000"/>
+        </w:rPr>
+        <w:t>Вывод в окне браузера:</w:t>
+      </w:r>
+    </w:p>
+    <w:p>
+      <w:pPr>
+        <w:pStyle w:val="Normal"/>
+        <w:bidi w:val="0"/>
+        <w:jc w:val="both"/>
+        <w:rPr>
+          <w:b/>
+          <w:bCs/>
+          <w:color w:val="auto"/>
+          <w:highlight w:val="none"/>
+          <w:shd w:fill="auto" w:val="clear"/>
+        </w:rPr>
+      </w:pPr>
+      <w:r>
+        <w:rPr/>
+      </w:r>
+    </w:p>
+    <w:p>
+      <w:pPr>
+        <w:pStyle w:val="Normal"/>
+        <w:bidi w:val="0"/>
+        <w:jc w:val="both"/>
+        <w:rPr>
+          <w:b/>
+          <w:bCs/>
+          <w:color w:val="auto"/>
+          <w:highlight w:val="none"/>
+          <w:shd w:fill="auto" w:val="clear"/>
+        </w:rPr>
+      </w:pPr>
+      <w:r>
+        <w:rPr/>
       </w:r>
       <w:r>
         <w:br w:type="page"/>
@@ -2147,6 +3482,7 @@
       <w:pPr>
         <w:pStyle w:val="Normal"/>
         <w:bidi w:val="0"/>
+        <w:spacing w:before="0" w:after="0"/>
         <w:jc w:val="both"/>
         <w:rPr>
           <w:b/>
@@ -2160,6 +3496,36 @@
         </w:rPr>
         <w:t>7. Посчитайте сумму квадратов чисел в диапазоне от 1 до 25.</w:t>
       </w:r>
+    </w:p>
+    <w:p>
+      <w:pPr>
+        <w:pStyle w:val="Normal"/>
+        <w:bidi w:val="0"/>
+        <w:spacing w:before="0" w:after="0"/>
+        <w:jc w:val="both"/>
+        <w:rPr>
+          <w:b/>
+          <w:bCs/>
+        </w:rPr>
+      </w:pPr>
+      <w:r>
+        <w:rPr/>
+      </w:r>
+    </w:p>
+    <w:p>
+      <w:pPr>
+        <w:pStyle w:val="Normal"/>
+        <w:bidi w:val="0"/>
+        <w:spacing w:before="0" w:after="0"/>
+        <w:jc w:val="both"/>
+        <w:rPr>
+          <w:b/>
+          <w:bCs/>
+        </w:rPr>
+      </w:pPr>
+      <w:r>
+        <w:rPr/>
+      </w:r>
       <w:r>
         <w:br w:type="page"/>
       </w:r>
@@ -2168,6 +3534,7 @@
       <w:pPr>
         <w:pStyle w:val="Normal"/>
         <w:bidi w:val="0"/>
+        <w:spacing w:before="0" w:after="0"/>
         <w:jc w:val="both"/>
         <w:rPr>
           <w:b/>
@@ -2194,8 +3561,8 @@
       </w:pPr>
       <w:r>
         <w:rPr>
-          <w:b/>
-          <w:bCs/>
+          <w:b w:val="false"/>
+          <w:bCs w:val="false"/>
         </w:rPr>
       </w:r>
     </w:p>
@@ -2206,6 +3573,7 @@
       <w:pgNumType w:fmt="decimal"/>
       <w:formProt w:val="false"/>
       <w:textDirection w:val="lrTb"/>
+      <w:docGrid w:type="default" w:linePitch="100" w:charSpace="0"/>
     </w:sectPr>
   </w:body>
 </w:document>
@@ -2225,7 +3593,6 @@
     </w:rPrDefault>
     <w:pPrDefault>
       <w:pPr>
-        <w:widowControl/>
         <w:suppressAutoHyphens w:val="true"/>
       </w:pPr>
     </w:pPrDefault>
@@ -2235,7 +3602,10 @@
     <w:qFormat/>
     <w:pPr>
       <w:widowControl/>
+      <w:suppressAutoHyphens w:val="true"/>
       <w:bidi w:val="0"/>
+      <w:spacing w:before="0" w:after="0"/>
+      <w:jc w:val="start"/>
     </w:pPr>
     <w:rPr>
       <w:rFonts w:ascii="Liberation Serif" w:hAnsi="Liberation Serif" w:eastAsia="Noto Serif CJK SC" w:cs="Noto Sans Devanagari"/>

</xml_diff>